<commit_message>
update frame definition table
</commit_message>
<xml_diff>
--- a/frame_def_table.docx
+++ b/frame_def_table.docx
@@ -746,18 +746,7 @@
                 <w:sz w:val="28"/>
                 <w:szCs w:val="28"/>
               </w:rPr>
-              <w:t>0x0</w:t>
-            </w:r>
-            <w:bookmarkStart w:id="0" w:name="_GoBack"/>
-            <w:bookmarkEnd w:id="0"/>
-            <w:r>
-              <w:rPr>
-                <w:rFonts w:ascii="Times New Roman" w:eastAsia="Times New Roman" w:hAnsi="Times New Roman" w:cs="Times New Roman"/>
-                <w:color w:val="188038"/>
-                <w:sz w:val="28"/>
-                <w:szCs w:val="28"/>
-              </w:rPr>
-              <w:t>1</w:t>
+              <w:t>0x01</w:t>
             </w:r>
             <w:r>
               <w:rPr>
@@ -1659,6 +1648,29 @@
               <w:t>0x00</w:t>
             </w:r>
           </w:p>
+          <w:p>
+            <w:pPr>
+              <w:widowControl w:val="0"/>
+              <w:spacing w:line="240" w:lineRule="auto"/>
+              <w:rPr>
+                <w:rFonts w:ascii="Times New Roman" w:eastAsia="Times New Roman" w:hAnsi="Times New Roman" w:cs="Times New Roman"/>
+                <w:color w:val="188038"/>
+                <w:sz w:val="28"/>
+                <w:szCs w:val="28"/>
+                <w:lang w:val="en-US"/>
+              </w:rPr>
+            </w:pPr>
+            <w:r>
+              <w:rPr>
+                <w:rFonts w:ascii="Times New Roman" w:eastAsia="Times New Roman" w:hAnsi="Times New Roman" w:cs="Times New Roman"/>
+                <w:color w:val="188038"/>
+                <w:sz w:val="28"/>
+                <w:szCs w:val="28"/>
+                <w:lang w:val="en-US"/>
+              </w:rPr>
+              <w:t>(ACK)</w:t>
+            </w:r>
+          </w:p>
         </w:tc>
         <w:tc>
           <w:tcPr>
@@ -1694,7 +1706,7 @@
                 <w:sz w:val="28"/>
                 <w:szCs w:val="28"/>
               </w:rPr>
-              <w:t>N</w:t>
+              <w:t>1</w:t>
             </w:r>
           </w:p>
         </w:tc>
@@ -1725,7 +1737,7 @@
                 <w:sz w:val="28"/>
                 <w:szCs w:val="28"/>
               </w:rPr>
-              <w:t>ASCII string</w:t>
+              <w:t>ID of command that was acknowledged</w:t>
             </w:r>
           </w:p>
         </w:tc>
@@ -1763,7 +1775,17 @@
                 <w:sz w:val="28"/>
                 <w:szCs w:val="28"/>
               </w:rPr>
-              <w:t>Log/debug từ STM32</w:t>
+              <w:t>Log từ</w:t>
+            </w:r>
+            <w:bookmarkStart w:id="0" w:name="_GoBack"/>
+            <w:bookmarkEnd w:id="0"/>
+            <w:r>
+              <w:rPr>
+                <w:rFonts w:ascii="Times New Roman" w:eastAsia="Times New Roman" w:hAnsi="Times New Roman" w:cs="Times New Roman"/>
+                <w:sz w:val="28"/>
+                <w:szCs w:val="28"/>
+              </w:rPr>
+              <w:t xml:space="preserve"> STM32</w:t>
             </w:r>
           </w:p>
         </w:tc>

</xml_diff>